<commit_message>
New translations email 8&9 [template] partner email – flight & accommodation details.docx (Thai)
</commit_message>
<xml_diff>
--- a/public/email/crowdin/translations/th/Email 8&9 [TEMPLATE] Partner email – flight & accommodation details.docx
+++ b/public/email/crowdin/translations/th/Email 8&9 [TEMPLATE] Partner email – flight & accommodation details.docx
@@ -16,14 +16,14 @@
             <w:color w:val="1155cc"/>
             <w:u w:val="single"/>
           </w:rPr>
-          <w:t>English</w:t>
+          <w:t>ภาษาอังกฤษ</w:t>
         </w:r>
       </w:hyperlink>
       <w:r>
         <w:rPr>
           <w:color w:val="ff0000"/>
         </w:rPr>
-        <w:t xml:space="preserve"> / Portuguese / French / Thai / Vietnamese / Spanish</w:t>
+        <w:t xml:space="preserve"> / ภาษาโปรตุเกส / ภาษาฝรั่งเศส /ภาษาไทย / ภาษาเวียดนาม / ภาษาสเปน</w:t>
       </w:r>
     </w:p>
     <w:p>
@@ -45,7 +45,7 @@
         <w:pStyle w:val="P68B1DB1-Normal2"/>
       </w:pPr>
       <w:r>
-        <w:t>English</w:t>
+        <w:t>ภาษาอังกฤษ</w:t>
       </w:r>
     </w:p>
     <w:p/>
@@ -93,7 +93,7 @@
               <w:rPr>
                 <w:b w:val="1"/>
               </w:rPr>
-              <w:t>Brief</w:t>
+              <w:t>บทย่อ</w:t>
             </w:r>
             <w:r>
               <w:t>:</w:t>
@@ -129,7 +129,7 @@
               <w:rPr>
                 <w:b w:val="1"/>
               </w:rPr>
-              <w:t xml:space="preserve">Target audience</w:t>
+              <w:t>กลุ่มเป้าหมาย</w:t>
             </w:r>
             <w:r>
               <w:t>:</w:t>
@@ -182,12 +182,12 @@
       <w:bookmarkStart w:colFirst="0" w:colLast="0" w:name="_pn640rj848nk" w:id="1"/>
       <w:bookmarkEnd w:id="1"/>
       <w:r>
-        <w:t xml:space="preserve">We can’t wait to meet you! </w:t>
-      </w:r>
-    </w:p>
-    <w:p>
-      <w:r>
-        <w:t xml:space="preserve">Hi </w:t>
+        <w:t xml:space="preserve">เรารอแทบไม่ไหวที่จะได้พบคุณ! </w:t>
+      </w:r>
+    </w:p>
+    <w:p>
+      <w:r>
+        <w:t xml:space="preserve">สวัสดี </w:t>
       </w:r>
       <w:r>
         <w:rPr>
@@ -196,13 +196,13 @@
         <w:t xml:space="preserve">[PARTNER NAME]</w:t>
       </w:r>
       <w:r>
-        <w:t xml:space="preserve">, </w:t>
+        <w:t xml:space="preserve"> </w:t>
       </w:r>
     </w:p>
     <w:p/>
     <w:p>
       <w:r>
-        <w:t xml:space="preserve">We hope you’re as excited as we are for </w:t>
+        <w:t xml:space="preserve">เราหวังว่า คุณจะตื่นเต้นเหมือนเราสำหรับงาน </w:t>
       </w:r>
       <w:r>
         <w:rPr>
@@ -211,7 +211,7 @@
         <w:t xml:space="preserve">[EVENT NAME]</w:t>
       </w:r>
       <w:r>
-        <w:t xml:space="preserve">. As we’re nearing the event, we’ve made all the preparations to have you with us for this </w:t>
+        <w:t xml:space="preserve"> As we’re nearing the event, we’ve made all the preparations to have you with us for this </w:t>
       </w:r>
       <w:commentRangeStart w:id="0"/>
       <w:r>
@@ -229,7 +229,7 @@
     <w:p/>
     <w:p>
       <w:r>
-        <w:t xml:space="preserve">In this email, we’ve linked/attached the following documents:</w:t>
+        <w:t xml:space="preserve">ในอีเมล์นี้ เราได้แนบลิงก์/แนบเอกสารต่างๆ ดังต่อไปนี้:</w:t>
       </w:r>
     </w:p>
     <w:p>
@@ -245,7 +245,7 @@
       </w:pPr>
       <w:commentRangeStart w:id="1"/>
       <w:r>
-        <w:t xml:space="preserve">Your return flight tickets</w:t>
+        <w:t>ตั๋วเครื่องบินไป-กลับของคุณ</w:t>
       </w:r>
     </w:p>
     <w:p>
@@ -260,7 +260,7 @@
         </w:rPr>
       </w:pPr>
       <w:r>
-        <w:t xml:space="preserve">Your accommodation booking details</w:t>
+        <w:t>รายละเอียดการจองที่พักของคุณ</w:t>
       </w:r>
     </w:p>
     <w:p>
@@ -295,7 +295,7 @@
       </w:pPr>
       <w:commentRangeStart w:id="2"/>
       <w:r>
-        <w:t xml:space="preserve">If you have any questions, please contact us via </w:t>
+        <w:t xml:space="preserve">หากคุณมีคำถามใดๆ กรุณาติดต่อเราผ่านทาง </w:t>
       </w:r>
       <w:hyperlink r:id="rId7">
         <w:r>
@@ -303,11 +303,11 @@
             <w:color w:val="1155cc"/>
             <w:u w:val="single"/>
           </w:rPr>
-          <w:t xml:space="preserve">live chat</w:t>
+          <w:t>แชทสด</w:t>
         </w:r>
       </w:hyperlink>
       <w:r>
-        <w:t xml:space="preserve"> or </w:t>
+        <w:t xml:space="preserve"> หรือทาง </w:t>
       </w:r>
       <w:hyperlink r:id="rId8">
         <w:r>
@@ -319,7 +319,7 @@
         </w:r>
       </w:hyperlink>
       <w:r>
-        <w:t xml:space="preserve">. </w:t>
+        <w:t xml:space="preserve"> </w:t>
       </w:r>
     </w:p>
     <w:p>
@@ -327,7 +327,7 @@
         <w:spacing w:after="200" w:lineRule="auto"/>
       </w:pPr>
       <w:r>
-        <w:t xml:space="preserve">If you have any questions, please contact your country manager, </w:t>
+        <w:t xml:space="preserve">หากคุณมีคำถามใดๆ โปรดติดต่อผู้จัดการประจำประเทศของคุณซึ่งได้แก่ </w:t>
       </w:r>
       <w:r>
         <w:rPr>
@@ -336,7 +336,7 @@
         <w:t>[NAME]</w:t>
       </w:r>
       <w:r>
-        <w:t xml:space="preserve">, at </w:t>
+        <w:t xml:space="preserve"> ที่ </w:t>
       </w:r>
       <w:r>
         <w:rPr>
@@ -345,7 +345,7 @@
         <w:t xml:space="preserve">[EMAIL ADDRESS]</w:t>
       </w:r>
       <w:r>
-        <w:t xml:space="preserve"> or </w:t>
+        <w:t xml:space="preserve"> หรือ </w:t>
       </w:r>
       <w:r>
         <w:rPr>
@@ -354,7 +354,7 @@
         <w:t xml:space="preserve">[WHATSAPP NO]</w:t>
       </w:r>
       <w:r>
-        <w:t xml:space="preserve"> (WhatsApp). </w:t>
+        <w:t xml:space="preserve"> (WhatsApp) </w:t>
       </w:r>
       <w:commentRangeEnd w:id="2"/>
       <w:r>
@@ -363,13 +363,13 @@
     </w:p>
     <w:p>
       <w:r>
-        <w:t xml:space="preserve">See you on the </w:t>
+        <w:t xml:space="preserve">แล้วพบกันในวันที่ </w:t>
       </w:r>
       <w:r>
         <w:rPr>
           <w:highlight w:val="yellow"/>
         </w:rPr>
-        <w:t>[DD]th</w:t>
+        <w:t>[DD]</w:t>
       </w:r>
       <w:r>
         <w:t>!</w:t>
@@ -422,7 +422,7 @@
         <w:pStyle w:val="P68B1DB1-Normal3"/>
       </w:pPr>
       <w:r>
-        <w:t xml:space="preserve">choose either one</w:t>
+        <w:t>เลือกอย่างใดอย่างหนึ่ง</w:t>
       </w:r>
     </w:p>
   </w:comment>

</xml_diff>